<commit_message>
added dictionary of terms
</commit_message>
<xml_diff>
--- a/documents/VISION.docx
+++ b/documents/VISION.docx
@@ -132,18 +132,18 @@
         <w:rPr>
           <w:rFonts w:cstheme="majorHAnsi"/>
           <w:color w:val="000000" w:themeColor="text1"/>
+          <w:lang w:val="ru-RU"/>
         </w:rPr>
       </w:pPr>
       <w:bookmarkStart w:id="1" w:name="введение"/>
-      <w:proofErr w:type="spellStart"/>
       <w:r>
         <w:rPr>
           <w:rFonts w:cstheme="majorHAnsi"/>
           <w:color w:val="000000" w:themeColor="text1"/>
+          <w:lang w:val="ru-RU"/>
         </w:rPr>
         <w:t>Введение</w:t>
       </w:r>
-      <w:proofErr w:type="spellEnd"/>
     </w:p>
     <w:bookmarkEnd w:id="1"/>
     <w:p>
@@ -160,23 +160,7 @@
           <w:color w:val="000000" w:themeColor="text1"/>
           <w:lang w:val="ru-RU"/>
         </w:rPr>
-        <w:t>Мобильное приложение, с помощью которого можно обучаться игре на гитаре, видя её непосредственно в своём смартфоне через камеру. На изображении будут пометки и различные подсказки, которые помогут начинающим сориентироваться по грифу гитары. Приложение поз</w:t>
-      </w:r>
-      <w:r>
-        <w:rPr>
-          <w:rFonts w:asciiTheme="majorHAnsi" w:hAnsiTheme="majorHAnsi" w:cstheme="majorHAnsi"/>
-          <w:color w:val="000000" w:themeColor="text1"/>
-          <w:lang w:val="ru-RU"/>
-        </w:rPr>
-        <w:t xml:space="preserve">волит пользователю узнать самые базовые элементы, с помощью которых через некоторое время он сможет сыграть свою первую песню. Приложение также сможет пригодиться и более опытным музыкантам — они смогут делиться своими мелодиями или наработками, которые в </w:t>
-      </w:r>
-      <w:r>
-        <w:rPr>
-          <w:rFonts w:asciiTheme="majorHAnsi" w:hAnsiTheme="majorHAnsi" w:cstheme="majorHAnsi"/>
-          <w:color w:val="000000" w:themeColor="text1"/>
-          <w:lang w:val="ru-RU"/>
-        </w:rPr>
-        <w:t>следствии могут выучить начинающие.</w:t>
+        <w:t>Мобильное приложение, с помощью которого можно обучаться игре на гитаре, видя её непосредственно в своём смартфоне через камеру. На изображении будут пометки и различные подсказки, которые помогут начинающим сориентироваться по грифу гитары. Приложение позволит пользователю узнать самые базовые элементы, с помощью которых через некоторое время он сможет сыграть свою первую песню. Приложение также сможет пригодиться и более опытным музыкантам — они смогут делиться своими мелодиями или наработками, которые в следствии могут выучить начинающие.</w:t>
       </w:r>
     </w:p>
     <w:p>
@@ -240,15 +224,7 @@
           <w:color w:val="000000" w:themeColor="text1"/>
           <w:lang w:val="ru-RU"/>
         </w:rPr>
-        <w:t>Опытные музыканты могут делиться своими мелодиями или наработками, которы</w:t>
-      </w:r>
-      <w:r>
-        <w:rPr>
-          <w:rFonts w:asciiTheme="majorHAnsi" w:hAnsiTheme="majorHAnsi" w:cstheme="majorHAnsi"/>
-          <w:color w:val="000000" w:themeColor="text1"/>
-          <w:lang w:val="ru-RU"/>
-        </w:rPr>
-        <w:t>е в свою очередь могут изучать начинающие.</w:t>
+        <w:t>Опытные музыканты могут делиться своими мелодиями или наработками, которые в свою очередь могут изучать начинающие.</w:t>
       </w:r>
     </w:p>
     <w:p>
@@ -587,39 +563,7 @@
                 <w:color w:val="000000" w:themeColor="text1"/>
                 <w:lang w:val="ru-RU"/>
               </w:rPr>
-              <w:t>Начинающий</w:t>
-            </w:r>
-            <w:r>
-              <w:rPr>
-                <w:rFonts w:asciiTheme="majorHAnsi" w:hAnsiTheme="majorHAnsi" w:cstheme="majorHAnsi"/>
-                <w:color w:val="000000" w:themeColor="text1"/>
-                <w:lang w:val="ru-RU"/>
-              </w:rPr>
-              <w:t xml:space="preserve">, </w:t>
-            </w:r>
-            <w:r>
-              <w:rPr>
-                <w:rFonts w:asciiTheme="majorHAnsi" w:hAnsiTheme="majorHAnsi" w:cstheme="majorHAnsi"/>
-                <w:color w:val="000000" w:themeColor="text1"/>
-                <w:lang w:val="ru-RU"/>
-              </w:rPr>
-              <w:t>который заинтересован в</w:t>
-            </w:r>
-            <w:r>
-              <w:rPr>
-                <w:rFonts w:asciiTheme="majorHAnsi" w:hAnsiTheme="majorHAnsi" w:cstheme="majorHAnsi"/>
-                <w:color w:val="000000" w:themeColor="text1"/>
-                <w:lang w:val="ru-RU"/>
-              </w:rPr>
-              <w:t xml:space="preserve"> </w:t>
-            </w:r>
-            <w:r>
-              <w:rPr>
-                <w:rFonts w:asciiTheme="majorHAnsi" w:hAnsiTheme="majorHAnsi" w:cstheme="majorHAnsi"/>
-                <w:color w:val="000000" w:themeColor="text1"/>
-                <w:lang w:val="ru-RU"/>
-              </w:rPr>
-              <w:t>обучении</w:t>
+              <w:t>Начинающий, который заинтересован в обучении</w:t>
             </w:r>
           </w:p>
         </w:tc>
@@ -1049,15 +993,7 @@
           <w:color w:val="000000" w:themeColor="text1"/>
           <w:lang w:val="ru-RU"/>
         </w:rPr>
-        <w:t>Приложение мож</w:t>
-      </w:r>
-      <w:r>
-        <w:rPr>
-          <w:rFonts w:asciiTheme="majorHAnsi" w:hAnsiTheme="majorHAnsi" w:cstheme="majorHAnsi"/>
-          <w:color w:val="000000" w:themeColor="text1"/>
-          <w:lang w:val="ru-RU"/>
-        </w:rPr>
-        <w:t xml:space="preserve">ет иметь встроенные платные для изучения песни. Покупать их будут начинающие. Какой-то процент будут получать музыканты, которые будут загружать свои мелодии. Предположим, в среднем, одна мелодия будет стоить </w:t>
+        <w:t xml:space="preserve">Приложение может иметь встроенные платные для изучения песни. Покупать их будут начинающие. Какой-то процент будут получать музыканты, которые будут загружать свои мелодии. Предположим, в среднем, одна мелодия будет стоить </w:t>
       </w:r>
       <w:r>
         <w:rPr>
@@ -1109,23 +1045,7 @@
           <w:color w:val="000000" w:themeColor="text1"/>
           <w:lang w:val="ru-RU"/>
         </w:rPr>
-        <w:t>В России насчитывается о</w:t>
-      </w:r>
-      <w:r>
-        <w:rPr>
-          <w:rFonts w:asciiTheme="majorHAnsi" w:hAnsiTheme="majorHAnsi" w:cstheme="majorHAnsi"/>
-          <w:color w:val="000000" w:themeColor="text1"/>
-          <w:lang w:val="ru-RU"/>
-        </w:rPr>
-        <w:t>коло 28 миллионов активных потребителей музыкальной продукции. Примерно 5 млн из них могли или хотели бы научиться играть на каком-либо инструменте. Предположим, что будет отдаваться прибыль музыкантам - 80% от стоимости песни. Если одна песня будет стоить</w:t>
-      </w:r>
-      <w:r>
-        <w:rPr>
-          <w:rFonts w:asciiTheme="majorHAnsi" w:hAnsiTheme="majorHAnsi" w:cstheme="majorHAnsi"/>
-          <w:color w:val="000000" w:themeColor="text1"/>
-          <w:lang w:val="ru-RU"/>
-        </w:rPr>
-        <w:t xml:space="preserve"> 50 рублей, приложению будет идти 10 рублей с песни. Объём рынка может быть = 5 млн * 10 р = от 50 млн рублей.</w:t>
+        <w:t>В России насчитывается около 28 миллионов активных потребителей музыкальной продукции. Примерно 5 млн из них могли или хотели бы научиться играть на каком-либо инструменте. Предположим, что будет отдаваться прибыль музыкантам - 80% от стоимости песни. Если одна песня будет стоить 50 рублей, приложению будет идти 10 рублей с песни. Объём рынка может быть = 5 млн * 10 р = от 50 млн рублей.</w:t>
       </w:r>
     </w:p>
     <w:p>
@@ -1264,15 +1184,7 @@
           <w:color w:val="000000" w:themeColor="text1"/>
           <w:lang w:val="ru-RU"/>
         </w:rPr>
-        <w:t>Основная новизна и преи</w:t>
-      </w:r>
-      <w:r>
-        <w:rPr>
-          <w:rFonts w:asciiTheme="majorHAnsi" w:hAnsiTheme="majorHAnsi" w:cstheme="majorHAnsi"/>
-          <w:color w:val="000000" w:themeColor="text1"/>
-          <w:lang w:val="ru-RU"/>
-        </w:rPr>
-        <w:t xml:space="preserve">мущество (отличительный признак) перед другими аналогами - присутствие системы компьютерного зрения. </w:t>
+        <w:t xml:space="preserve">Основная новизна и преимущество (отличительный признак) перед другими аналогами - присутствие системы компьютерного зрения. </w:t>
       </w:r>
       <w:r>
         <w:rPr>
@@ -1338,15 +1250,7 @@
           <w:color w:val="000000" w:themeColor="text1"/>
           <w:lang w:val="ru-RU"/>
         </w:rPr>
-        <w:t xml:space="preserve"> </w:t>
-      </w:r>
-      <w:r>
-        <w:rPr>
-          <w:rFonts w:asciiTheme="majorHAnsi" w:hAnsiTheme="majorHAnsi" w:cstheme="majorHAnsi"/>
-          <w:color w:val="000000" w:themeColor="text1"/>
-          <w:lang w:val="ru-RU"/>
-        </w:rPr>
-        <w:t xml:space="preserve">- многие начинающие пользуются данным приложением для обучения, но всё же найти по-настоящему хороший урок — непростая задача. Главный минус — </w:t>
+        <w:t xml:space="preserve"> - многие начинающие пользуются данным приложением для обучения, но всё же найти по-настоящему хороший урок — непростая задача. Главный минус — </w:t>
       </w:r>
       <w:r>
         <w:rPr>
@@ -1363,15 +1267,7 @@
           <w:color w:val="000000" w:themeColor="text1"/>
           <w:lang w:val="ru-RU"/>
         </w:rPr>
-        <w:t xml:space="preserve"> По крайней мере, большинство уроков именно так устроены. Начинающий может </w:t>
-      </w:r>
-      <w:r>
-        <w:rPr>
-          <w:rFonts w:asciiTheme="majorHAnsi" w:hAnsiTheme="majorHAnsi" w:cstheme="majorHAnsi"/>
-          <w:color w:val="000000" w:themeColor="text1"/>
-          <w:lang w:val="ru-RU"/>
-        </w:rPr>
-        <w:t xml:space="preserve">наткнуться на видео, где изучается сложное произведение, и, понимая, что не сможет сыграть его, теряет всю мотивацию учиться дальше, вместо того, чтобы играть песню себе по уровню. Также многие факторы влияют на понимание и изучение песни по </w:t>
+        <w:t xml:space="preserve"> По крайней мере, большинство уроков именно так устроены. Начинающий может наткнуться на видео, где изучается сложное произведение, и, понимая, что не сможет сыграть его, теряет всю мотивацию учиться дальше, вместо того, чтобы играть песню себе по уровню. Также многие факторы влияют на понимание и изучение песни по </w:t>
       </w:r>
       <w:r>
         <w:rPr>
@@ -1406,14 +1302,7 @@
           <w:rFonts w:asciiTheme="majorHAnsi" w:hAnsiTheme="majorHAnsi" w:cstheme="majorHAnsi"/>
           <w:color w:val="000000" w:themeColor="text1"/>
         </w:rPr>
-        <w:t xml:space="preserve">Язык </w:t>
-      </w:r>
-      <w:r>
-        <w:rPr>
-          <w:rFonts w:asciiTheme="majorHAnsi" w:hAnsiTheme="majorHAnsi" w:cstheme="majorHAnsi"/>
-          <w:color w:val="000000" w:themeColor="text1"/>
-        </w:rPr>
-        <w:t>автора видео.</w:t>
+        <w:t>Язык автора видео.</w:t>
       </w:r>
     </w:p>
     <w:p>
@@ -1455,7 +1344,17 @@
           <w:color w:val="000000" w:themeColor="text1"/>
           <w:lang w:val="ru-RU"/>
         </w:rPr>
-        <w:t>Способность автора видео донести основную мысль.</w:t>
+        <w:t>Способность автора вид</w:t>
+      </w:r>
+      <w:bookmarkStart w:id="5" w:name="_GoBack"/>
+      <w:bookmarkEnd w:id="5"/>
+      <w:r>
+        <w:rPr>
+          <w:rFonts w:asciiTheme="majorHAnsi" w:hAnsiTheme="majorHAnsi" w:cstheme="majorHAnsi"/>
+          <w:color w:val="000000" w:themeColor="text1"/>
+          <w:lang w:val="ru-RU"/>
+        </w:rPr>
+        <w:t>ео донести основную мысль.</w:t>
       </w:r>
     </w:p>
     <w:p>
@@ -1493,6 +1392,7 @@
           <w:ilvl w:val="0"/>
           <w:numId w:val="10"/>
         </w:numPr>
+        <w:ind w:left="0"/>
         <w:rPr>
           <w:rFonts w:asciiTheme="majorHAnsi" w:hAnsiTheme="majorHAnsi" w:cstheme="majorHAnsi"/>
           <w:color w:val="000000" w:themeColor="text1"/>
@@ -1533,6 +1433,11 @@
           <w:ilvl w:val="1"/>
           <w:numId w:val="9"/>
         </w:numPr>
+        <w:tabs>
+          <w:tab w:val="clear" w:pos="720"/>
+          <w:tab w:val="num" w:pos="240"/>
+        </w:tabs>
+        <w:ind w:left="720"/>
         <w:rPr>
           <w:rFonts w:asciiTheme="majorHAnsi" w:hAnsiTheme="majorHAnsi" w:cstheme="majorHAnsi"/>
           <w:color w:val="000000" w:themeColor="text1"/>
@@ -1555,6 +1460,11 @@
           <w:ilvl w:val="1"/>
           <w:numId w:val="9"/>
         </w:numPr>
+        <w:tabs>
+          <w:tab w:val="clear" w:pos="720"/>
+          <w:tab w:val="num" w:pos="240"/>
+        </w:tabs>
+        <w:ind w:left="720"/>
         <w:rPr>
           <w:rFonts w:asciiTheme="majorHAnsi" w:hAnsiTheme="majorHAnsi" w:cstheme="majorHAnsi"/>
           <w:color w:val="000000" w:themeColor="text1"/>
@@ -1579,7 +1489,7 @@
           <w:lang w:val="ru-RU"/>
         </w:rPr>
       </w:pPr>
-      <w:bookmarkStart w:id="5" w:name="перспективы-решения"/>
+      <w:bookmarkStart w:id="6" w:name="перспективы-решения"/>
       <w:r>
         <w:rPr>
           <w:rFonts w:cstheme="majorHAnsi"/>
@@ -1589,7 +1499,7 @@
         <w:t>Перспективы решения</w:t>
       </w:r>
     </w:p>
-    <w:bookmarkEnd w:id="5"/>
+    <w:bookmarkEnd w:id="6"/>
     <w:p>
       <w:pPr>
         <w:rPr>
@@ -1672,17 +1582,7 @@
           <w:color w:val="000000" w:themeColor="text1"/>
           <w:lang w:val="ru-RU"/>
         </w:rPr>
-        <w:t>С другой стороны, опытный музыкант может таким же</w:t>
-      </w:r>
-      <w:bookmarkStart w:id="6" w:name="_GoBack"/>
-      <w:bookmarkEnd w:id="6"/>
-      <w:r>
-        <w:rPr>
-          <w:rFonts w:asciiTheme="majorHAnsi" w:hAnsiTheme="majorHAnsi" w:cstheme="majorHAnsi"/>
-          <w:color w:val="000000" w:themeColor="text1"/>
-          <w:lang w:val="ru-RU"/>
-        </w:rPr>
-        <w:t xml:space="preserve"> образом записывать свои мелодии и делится ими с начинающими</w:t>
+        <w:t>С другой стороны, опытный музыкант может таким же образом записывать свои мелодии и делится ими с начинающими</w:t>
       </w:r>
       <w:r>
         <w:rPr>
@@ -1724,7 +1624,7 @@
       <w:lvlText w:val="%1)"/>
       <w:lvlJc w:val="left"/>
       <w:pPr>
-        <w:ind w:left="840" w:hanging="360"/>
+        <w:ind w:left="360" w:hanging="360"/>
       </w:pPr>
       <w:rPr>
         <w:rFonts w:hint="default"/>
@@ -1737,7 +1637,7 @@
       <w:lvlText w:val="%2."/>
       <w:lvlJc w:val="left"/>
       <w:pPr>
-        <w:ind w:left="1560" w:hanging="360"/>
+        <w:ind w:left="1080" w:hanging="360"/>
       </w:pPr>
     </w:lvl>
     <w:lvl w:ilvl="2" w:tplc="0419001B" w:tentative="1">
@@ -1746,7 +1646,7 @@
       <w:lvlText w:val="%3."/>
       <w:lvlJc w:val="right"/>
       <w:pPr>
-        <w:ind w:left="2280" w:hanging="180"/>
+        <w:ind w:left="1800" w:hanging="180"/>
       </w:pPr>
     </w:lvl>
     <w:lvl w:ilvl="3" w:tplc="0419000F" w:tentative="1">
@@ -1755,7 +1655,7 @@
       <w:lvlText w:val="%4."/>
       <w:lvlJc w:val="left"/>
       <w:pPr>
-        <w:ind w:left="3000" w:hanging="360"/>
+        <w:ind w:left="2520" w:hanging="360"/>
       </w:pPr>
     </w:lvl>
     <w:lvl w:ilvl="4" w:tplc="04190019" w:tentative="1">
@@ -1764,7 +1664,7 @@
       <w:lvlText w:val="%5."/>
       <w:lvlJc w:val="left"/>
       <w:pPr>
-        <w:ind w:left="3720" w:hanging="360"/>
+        <w:ind w:left="3240" w:hanging="360"/>
       </w:pPr>
     </w:lvl>
     <w:lvl w:ilvl="5" w:tplc="0419001B" w:tentative="1">
@@ -1773,7 +1673,7 @@
       <w:lvlText w:val="%6."/>
       <w:lvlJc w:val="right"/>
       <w:pPr>
-        <w:ind w:left="4440" w:hanging="180"/>
+        <w:ind w:left="3960" w:hanging="180"/>
       </w:pPr>
     </w:lvl>
     <w:lvl w:ilvl="6" w:tplc="0419000F" w:tentative="1">
@@ -1782,7 +1682,7 @@
       <w:lvlText w:val="%7."/>
       <w:lvlJc w:val="left"/>
       <w:pPr>
-        <w:ind w:left="5160" w:hanging="360"/>
+        <w:ind w:left="4680" w:hanging="360"/>
       </w:pPr>
     </w:lvl>
     <w:lvl w:ilvl="7" w:tplc="04190019" w:tentative="1">
@@ -1791,7 +1691,7 @@
       <w:lvlText w:val="%8."/>
       <w:lvlJc w:val="left"/>
       <w:pPr>
-        <w:ind w:left="5880" w:hanging="360"/>
+        <w:ind w:left="5400" w:hanging="360"/>
       </w:pPr>
     </w:lvl>
     <w:lvl w:ilvl="8" w:tplc="0419001B" w:tentative="1">
@@ -1800,7 +1700,7 @@
       <w:lvlText w:val="%9."/>
       <w:lvlJc w:val="right"/>
       <w:pPr>
-        <w:ind w:left="6600" w:hanging="180"/>
+        <w:ind w:left="6120" w:hanging="180"/>
       </w:pPr>
     </w:lvl>
   </w:abstractNum>
@@ -2386,6 +2286,13 @@
     <w:lsdException w:name="Medium Shading 2"/>
     <w:lsdException w:name="Medium List 1"/>
     <w:lsdException w:name="Medium List 2"/>
+    <w:lsdException w:name="Medium Grid 1"/>
+    <w:lsdException w:name="Medium Grid 2"/>
+    <w:lsdException w:name="Medium Grid 3"/>
+    <w:lsdException w:name="Dark List"/>
+    <w:lsdException w:name="Colorful Shading"/>
+    <w:lsdException w:name="Colorful List"/>
+    <w:lsdException w:name="Colorful Grid"/>
     <w:lsdException w:name="Light Shading Accent 1"/>
     <w:lsdException w:name="Light List Accent 1"/>
     <w:lsdException w:name="Light Grid Accent 1"/>

</xml_diff>

<commit_message>
modified vision and sound analysis: recognition chord
</commit_message>
<xml_diff>
--- a/documents/VISION.docx
+++ b/documents/VISION.docx
@@ -123,7 +123,23 @@
           <w:color w:val="000000" w:themeColor="text1"/>
           <w:lang w:val="ru-RU"/>
         </w:rPr>
-        <w:t xml:space="preserve"> - приложение для самообучения игры на гитаре средствами компьютерного зрения.</w:t>
+        <w:t xml:space="preserve"> - приложение для самообучения игр</w:t>
+      </w:r>
+      <w:r>
+        <w:rPr>
+          <w:rFonts w:asciiTheme="majorHAnsi" w:hAnsiTheme="majorHAnsi" w:cstheme="majorHAnsi"/>
+          <w:color w:val="000000" w:themeColor="text1"/>
+          <w:lang w:val="ru-RU"/>
+        </w:rPr>
+        <w:t xml:space="preserve">е </w:t>
+      </w:r>
+      <w:r>
+        <w:rPr>
+          <w:rFonts w:asciiTheme="majorHAnsi" w:hAnsiTheme="majorHAnsi" w:cstheme="majorHAnsi"/>
+          <w:color w:val="000000" w:themeColor="text1"/>
+          <w:lang w:val="ru-RU"/>
+        </w:rPr>
+        <w:t>на гитаре средствами компьютерного зрения.</w:t>
       </w:r>
     </w:p>
     <w:p>
@@ -298,17 +314,99 @@
       <w:r>
         <w:rPr>
           <w:rFonts w:asciiTheme="majorHAnsi" w:hAnsiTheme="majorHAnsi" w:cstheme="majorHAnsi"/>
+          <w:color w:val="000000" w:themeColor="text1"/>
+          <w:lang w:val="ru-RU"/>
+        </w:rPr>
+        <w:t>В течение последнего десятилетия бурно развиваются технологии искусственного интеллекта, в ча</w:t>
+      </w:r>
+      <w:r>
+        <w:rPr>
+          <w:rFonts w:asciiTheme="majorHAnsi" w:hAnsiTheme="majorHAnsi" w:cstheme="majorHAnsi"/>
+          <w:color w:val="000000" w:themeColor="text1"/>
+          <w:lang w:val="ru-RU"/>
+        </w:rPr>
+        <w:t xml:space="preserve">стности, компьютерного зрения, </w:t>
+      </w:r>
+      <w:r>
+        <w:rPr>
+          <w:rFonts w:asciiTheme="majorHAnsi" w:hAnsiTheme="majorHAnsi" w:cstheme="majorHAnsi"/>
+          <w:color w:val="000000" w:themeColor="text1"/>
+          <w:lang w:val="ru-RU"/>
+        </w:rPr>
+        <w:t>которое используется в распознавании образов, классификации объектов и т.д. Поскольку это достаточно моло</w:t>
+      </w:r>
+      <w:r>
+        <w:rPr>
+          <w:rFonts w:asciiTheme="majorHAnsi" w:hAnsiTheme="majorHAnsi" w:cstheme="majorHAnsi"/>
+          <w:color w:val="000000" w:themeColor="text1"/>
+          <w:lang w:val="ru-RU"/>
+        </w:rPr>
+        <w:t xml:space="preserve">дой и новый раздел ИИ и в целом </w:t>
+      </w:r>
+      <w:r>
+        <w:rPr>
+          <w:rFonts w:asciiTheme="majorHAnsi" w:hAnsiTheme="majorHAnsi" w:cstheme="majorHAnsi"/>
+          <w:color w:val="000000" w:themeColor="text1"/>
+          <w:lang w:val="ru-RU"/>
+        </w:rPr>
+        <w:t>в компьютерных науках, это привлекает много людей. Тем более, когда рассматривается предметная область, связ</w:t>
+      </w:r>
+      <w:r>
+        <w:rPr>
+          <w:rFonts w:asciiTheme="majorHAnsi" w:hAnsiTheme="majorHAnsi" w:cstheme="majorHAnsi"/>
+          <w:color w:val="000000" w:themeColor="text1"/>
+          <w:lang w:val="ru-RU"/>
+        </w:rPr>
+        <w:t xml:space="preserve">анная с музыкальным искусством. </w:t>
+      </w:r>
+      <w:r>
+        <w:rPr>
+          <w:rFonts w:asciiTheme="majorHAnsi" w:hAnsiTheme="majorHAnsi" w:cstheme="majorHAnsi"/>
+          <w:color w:val="000000" w:themeColor="text1"/>
+          <w:lang w:val="ru-RU"/>
+        </w:rPr>
+        <w:t>Ведь достаточно много людей хотят, или даже мечтают научиться играть на гитаре. Но, к сожалению, не у всех есть или была возможнос</w:t>
+      </w:r>
+      <w:r>
+        <w:rPr>
+          <w:rFonts w:asciiTheme="majorHAnsi" w:hAnsiTheme="majorHAnsi" w:cstheme="majorHAnsi"/>
+          <w:color w:val="000000" w:themeColor="text1"/>
+          <w:lang w:val="ru-RU"/>
+        </w:rPr>
+        <w:t xml:space="preserve">ть посещения музыкальной школы, </w:t>
+      </w:r>
+      <w:r>
+        <w:rPr>
+          <w:rFonts w:asciiTheme="majorHAnsi" w:hAnsiTheme="majorHAnsi" w:cstheme="majorHAnsi"/>
+          <w:color w:val="000000" w:themeColor="text1"/>
+          <w:lang w:val="ru-RU"/>
+        </w:rPr>
+        <w:t>приобретения услуг репетиторов или преподавателей. Данное приложение будет решать эти проблемы, ведь по сути оно будет включать в себя тог</w:t>
+      </w:r>
+      <w:r>
+        <w:rPr>
+          <w:rFonts w:asciiTheme="majorHAnsi" w:hAnsiTheme="majorHAnsi" w:cstheme="majorHAnsi"/>
+          <w:color w:val="000000" w:themeColor="text1"/>
+          <w:lang w:val="ru-RU"/>
+        </w:rPr>
+        <w:t xml:space="preserve">о самого преподавателя, только </w:t>
+      </w:r>
+      <w:r>
+        <w:rPr>
+          <w:rFonts w:asciiTheme="majorHAnsi" w:hAnsiTheme="majorHAnsi" w:cstheme="majorHAnsi"/>
+          <w:color w:val="000000" w:themeColor="text1"/>
+          <w:lang w:val="ru-RU"/>
+        </w:rPr>
+        <w:t>со стороны компьютера.</w:t>
+      </w:r>
+      <w:bookmarkStart w:id="4" w:name="_GoBack"/>
+      <w:bookmarkEnd w:id="4"/>
+    </w:p>
+    <w:p>
+      <w:pPr>
+        <w:rPr>
+          <w:rFonts w:asciiTheme="majorHAnsi" w:hAnsiTheme="majorHAnsi" w:cstheme="majorHAnsi"/>
           <w:i/>
-          <w:color w:val="000000" w:themeColor="text1"/>
-          <w:lang w:val="ru-RU"/>
-        </w:rPr>
-        <w:t>В разработке</w:t>
-      </w:r>
-    </w:p>
-    <w:p>
-      <w:pPr>
-        <w:rPr>
-          <w:rFonts w:asciiTheme="majorHAnsi" w:hAnsiTheme="majorHAnsi" w:cstheme="majorHAnsi"/>
           <w:color w:val="000000" w:themeColor="text1"/>
           <w:lang w:val="ru-RU"/>
         </w:rPr>
@@ -456,6 +554,7 @@
                 <w:color w:val="000000" w:themeColor="text1"/>
                 <w:lang w:val="ru-RU"/>
               </w:rPr>
+              <w:lastRenderedPageBreak/>
               <w:t>Заинтересованные лица</w:t>
             </w:r>
           </w:p>
@@ -630,16 +729,7 @@
                 <w:color w:val="000000" w:themeColor="text1"/>
                 <w:lang w:val="ru-RU"/>
               </w:rPr>
-              <w:t xml:space="preserve">Сложность в понимании устройства грифа гитары, структурированном обучении / Возможность </w:t>
-            </w:r>
-            <w:r>
-              <w:rPr>
-                <w:rFonts w:asciiTheme="majorHAnsi" w:hAnsiTheme="majorHAnsi" w:cstheme="majorHAnsi"/>
-                <w:color w:val="000000" w:themeColor="text1"/>
-                <w:lang w:val="ru-RU"/>
-              </w:rPr>
-              <w:lastRenderedPageBreak/>
-              <w:t>обучаться мелодиям других музыкантов</w:t>
+              <w:t>Сложность в понимании устройства грифа гитары, структурированном обучении / Возможность обучаться мелодиям других музыкантов</w:t>
             </w:r>
           </w:p>
         </w:tc>
@@ -661,7 +751,6 @@
                 <w:color w:val="000000" w:themeColor="text1"/>
                 <w:lang w:val="ru-RU"/>
               </w:rPr>
-              <w:lastRenderedPageBreak/>
               <w:t xml:space="preserve">Музыкальные школы, </w:t>
             </w:r>
             <w:proofErr w:type="spellStart"/>
@@ -718,7 +807,6 @@
                 <w:rFonts w:asciiTheme="majorHAnsi" w:hAnsiTheme="majorHAnsi" w:cstheme="majorHAnsi"/>
                 <w:color w:val="000000" w:themeColor="text1"/>
               </w:rPr>
-              <w:lastRenderedPageBreak/>
               <w:t>Опытный</w:t>
             </w:r>
             <w:proofErr w:type="spellEnd"/>
@@ -909,20 +997,94 @@
     </w:p>
     <w:p>
       <w:pPr>
-        <w:rPr>
-          <w:rFonts w:asciiTheme="majorHAnsi" w:hAnsiTheme="majorHAnsi" w:cstheme="majorHAnsi"/>
-          <w:color w:val="000000" w:themeColor="text1"/>
-          <w:lang w:val="ru-RU"/>
-        </w:rPr>
-      </w:pPr>
-      <w:r>
-        <w:rPr>
-          <w:rFonts w:asciiTheme="majorHAnsi" w:hAnsiTheme="majorHAnsi" w:cstheme="majorHAnsi"/>
-          <w:i/>
-          <w:color w:val="000000" w:themeColor="text1"/>
-          <w:lang w:val="ru-RU"/>
-        </w:rPr>
-        <w:t>В разработке</w:t>
+        <w:pStyle w:val="a8"/>
+        <w:numPr>
+          <w:ilvl w:val="0"/>
+          <w:numId w:val="11"/>
+        </w:numPr>
+        <w:rPr>
+          <w:rFonts w:asciiTheme="majorHAnsi" w:hAnsiTheme="majorHAnsi" w:cstheme="majorHAnsi"/>
+          <w:color w:val="000000" w:themeColor="text1"/>
+          <w:lang w:val="ru-RU"/>
+        </w:rPr>
+      </w:pPr>
+      <w:r>
+        <w:rPr>
+          <w:rFonts w:asciiTheme="majorHAnsi" w:hAnsiTheme="majorHAnsi" w:cstheme="majorHAnsi"/>
+          <w:color w:val="000000" w:themeColor="text1"/>
+          <w:lang w:val="ru-RU"/>
+        </w:rPr>
+        <w:t>С позици</w:t>
+      </w:r>
+      <w:r>
+        <w:rPr>
+          <w:rFonts w:asciiTheme="majorHAnsi" w:hAnsiTheme="majorHAnsi" w:cstheme="majorHAnsi"/>
+          <w:color w:val="000000" w:themeColor="text1"/>
+          <w:lang w:val="ru-RU"/>
+        </w:rPr>
+        <w:t>и</w:t>
+      </w:r>
+      <w:r>
+        <w:rPr>
+          <w:rFonts w:asciiTheme="majorHAnsi" w:hAnsiTheme="majorHAnsi" w:cstheme="majorHAnsi"/>
+          <w:color w:val="000000" w:themeColor="text1"/>
+          <w:lang w:val="ru-RU"/>
+        </w:rPr>
+        <w:t xml:space="preserve"> начинающего – приложение является способом обучения игре на гитаре.</w:t>
+      </w:r>
+    </w:p>
+    <w:p>
+      <w:pPr>
+        <w:pStyle w:val="a8"/>
+        <w:numPr>
+          <w:ilvl w:val="0"/>
+          <w:numId w:val="11"/>
+        </w:numPr>
+        <w:rPr>
+          <w:rFonts w:asciiTheme="majorHAnsi" w:hAnsiTheme="majorHAnsi" w:cstheme="majorHAnsi"/>
+          <w:color w:val="000000" w:themeColor="text1"/>
+          <w:lang w:val="ru-RU"/>
+        </w:rPr>
+      </w:pPr>
+      <w:r>
+        <w:rPr>
+          <w:rFonts w:asciiTheme="majorHAnsi" w:hAnsiTheme="majorHAnsi" w:cstheme="majorHAnsi"/>
+          <w:color w:val="000000" w:themeColor="text1"/>
+          <w:lang w:val="ru-RU"/>
+        </w:rPr>
+        <w:t xml:space="preserve">С позиции опытного – приложение </w:t>
+      </w:r>
+      <w:r>
+        <w:rPr>
+          <w:rFonts w:asciiTheme="majorHAnsi" w:hAnsiTheme="majorHAnsi" w:cstheme="majorHAnsi"/>
+          <w:color w:val="000000" w:themeColor="text1"/>
+          <w:lang w:val="ru-RU"/>
+        </w:rPr>
+        <w:t>помогает</w:t>
+      </w:r>
+      <w:r>
+        <w:rPr>
+          <w:rFonts w:asciiTheme="majorHAnsi" w:hAnsiTheme="majorHAnsi" w:cstheme="majorHAnsi"/>
+          <w:color w:val="000000" w:themeColor="text1"/>
+          <w:lang w:val="ru-RU"/>
+        </w:rPr>
+        <w:t xml:space="preserve"> делит</w:t>
+      </w:r>
+      <w:r>
+        <w:rPr>
+          <w:rFonts w:asciiTheme="majorHAnsi" w:hAnsiTheme="majorHAnsi" w:cstheme="majorHAnsi"/>
+          <w:color w:val="000000" w:themeColor="text1"/>
+          <w:lang w:val="ru-RU"/>
+        </w:rPr>
+        <w:t>ь</w:t>
+      </w:r>
+      <w:r>
+        <w:rPr>
+          <w:rFonts w:asciiTheme="majorHAnsi" w:hAnsiTheme="majorHAnsi" w:cstheme="majorHAnsi"/>
+          <w:color w:val="000000" w:themeColor="text1"/>
+          <w:lang w:val="ru-RU"/>
+        </w:rPr>
+        <w:t>ся с другими своими работами.</w:t>
       </w:r>
     </w:p>
     <w:p>
@@ -954,11 +1116,40 @@
       <w:r>
         <w:rPr>
           <w:rFonts w:asciiTheme="majorHAnsi" w:hAnsiTheme="majorHAnsi" w:cstheme="majorHAnsi"/>
-          <w:i/>
-          <w:color w:val="000000" w:themeColor="text1"/>
-          <w:lang w:val="ru-RU"/>
-        </w:rPr>
-        <w:t>В разработке</w:t>
+          <w:color w:val="000000" w:themeColor="text1"/>
+          <w:lang w:val="ru-RU"/>
+        </w:rPr>
+        <w:t xml:space="preserve">Приложение будет продвигаться в </w:t>
+      </w:r>
+      <w:r>
+        <w:rPr>
+          <w:rFonts w:asciiTheme="majorHAnsi" w:hAnsiTheme="majorHAnsi" w:cstheme="majorHAnsi"/>
+          <w:color w:val="000000" w:themeColor="text1"/>
+        </w:rPr>
+        <w:t>Google</w:t>
+      </w:r>
+      <w:r>
+        <w:rPr>
+          <w:rFonts w:asciiTheme="majorHAnsi" w:hAnsiTheme="majorHAnsi" w:cstheme="majorHAnsi"/>
+          <w:color w:val="000000" w:themeColor="text1"/>
+          <w:lang w:val="ru-RU"/>
+        </w:rPr>
+        <w:t xml:space="preserve"> </w:t>
+      </w:r>
+      <w:r>
+        <w:rPr>
+          <w:rFonts w:asciiTheme="majorHAnsi" w:hAnsiTheme="majorHAnsi" w:cstheme="majorHAnsi"/>
+          <w:color w:val="000000" w:themeColor="text1"/>
+        </w:rPr>
+        <w:t>Play</w:t>
+      </w:r>
+      <w:r>
+        <w:rPr>
+          <w:rFonts w:asciiTheme="majorHAnsi" w:hAnsiTheme="majorHAnsi" w:cstheme="majorHAnsi"/>
+          <w:color w:val="000000" w:themeColor="text1"/>
+          <w:lang w:val="ru-RU"/>
+        </w:rPr>
+        <w:t>.</w:t>
       </w:r>
     </w:p>
     <w:p>
@@ -1159,7 +1350,7 @@
           <w:color w:val="000000" w:themeColor="text1"/>
         </w:rPr>
       </w:pPr>
-      <w:bookmarkStart w:id="4" w:name="конкуренты"/>
+      <w:bookmarkStart w:id="5" w:name="конкуренты"/>
       <w:r>
         <w:rPr>
           <w:rFonts w:cstheme="majorHAnsi"/>
@@ -1169,7 +1360,7 @@
         <w:t>Конкуренты</w:t>
       </w:r>
     </w:p>
-    <w:bookmarkEnd w:id="4"/>
+    <w:bookmarkEnd w:id="5"/>
     <w:p>
       <w:pPr>
         <w:rPr>
@@ -1344,17 +1535,7 @@
           <w:color w:val="000000" w:themeColor="text1"/>
           <w:lang w:val="ru-RU"/>
         </w:rPr>
-        <w:t>Способность автора вид</w:t>
-      </w:r>
-      <w:bookmarkStart w:id="5" w:name="_GoBack"/>
-      <w:bookmarkEnd w:id="5"/>
-      <w:r>
-        <w:rPr>
-          <w:rFonts w:asciiTheme="majorHAnsi" w:hAnsiTheme="majorHAnsi" w:cstheme="majorHAnsi"/>
-          <w:color w:val="000000" w:themeColor="text1"/>
-          <w:lang w:val="ru-RU"/>
-        </w:rPr>
-        <w:t>ео донести основную мысль.</w:t>
+        <w:t>Способность автора видео донести основную мысль.</w:t>
       </w:r>
     </w:p>
     <w:p>
@@ -1392,7 +1573,6 @@
           <w:ilvl w:val="0"/>
           <w:numId w:val="10"/>
         </w:numPr>
-        <w:ind w:left="0"/>
         <w:rPr>
           <w:rFonts w:asciiTheme="majorHAnsi" w:hAnsiTheme="majorHAnsi" w:cstheme="majorHAnsi"/>
           <w:color w:val="000000" w:themeColor="text1"/>
@@ -1433,11 +1613,6 @@
           <w:ilvl w:val="1"/>
           <w:numId w:val="9"/>
         </w:numPr>
-        <w:tabs>
-          <w:tab w:val="clear" w:pos="720"/>
-          <w:tab w:val="num" w:pos="240"/>
-        </w:tabs>
-        <w:ind w:left="720"/>
         <w:rPr>
           <w:rFonts w:asciiTheme="majorHAnsi" w:hAnsiTheme="majorHAnsi" w:cstheme="majorHAnsi"/>
           <w:color w:val="000000" w:themeColor="text1"/>
@@ -1460,11 +1635,6 @@
           <w:ilvl w:val="1"/>
           <w:numId w:val="9"/>
         </w:numPr>
-        <w:tabs>
-          <w:tab w:val="clear" w:pos="720"/>
-          <w:tab w:val="num" w:pos="240"/>
-        </w:tabs>
-        <w:ind w:left="720"/>
         <w:rPr>
           <w:rFonts w:asciiTheme="majorHAnsi" w:hAnsiTheme="majorHAnsi" w:cstheme="majorHAnsi"/>
           <w:color w:val="000000" w:themeColor="text1"/>
@@ -1631,7 +1801,7 @@
         <w:b/>
       </w:rPr>
     </w:lvl>
-    <w:lvl w:ilvl="1" w:tplc="04190019" w:tentative="1">
+    <w:lvl w:ilvl="1" w:tplc="04190019">
       <w:start w:val="1"/>
       <w:numFmt w:val="lowerLetter"/>
       <w:lvlText w:val="%2."/>
@@ -1893,6 +2063,119 @@
     </w:lvl>
   </w:abstractNum>
   <w:abstractNum w:abstractNumId="3" w15:restartNumberingAfterBreak="0">
+    <w:nsid w:val="50C54D2A"/>
+    <w:multiLevelType w:val="hybridMultilevel"/>
+    <w:tmpl w:val="05FE1BDC"/>
+    <w:lvl w:ilvl="0" w:tplc="04190001">
+      <w:start w:val="1"/>
+      <w:numFmt w:val="bullet"/>
+      <w:lvlText w:val=""/>
+      <w:lvlJc w:val="left"/>
+      <w:pPr>
+        <w:ind w:left="360" w:hanging="360"/>
+      </w:pPr>
+      <w:rPr>
+        <w:rFonts w:ascii="Symbol" w:hAnsi="Symbol" w:hint="default"/>
+      </w:rPr>
+    </w:lvl>
+    <w:lvl w:ilvl="1" w:tplc="04190003" w:tentative="1">
+      <w:start w:val="1"/>
+      <w:numFmt w:val="bullet"/>
+      <w:lvlText w:val="o"/>
+      <w:lvlJc w:val="left"/>
+      <w:pPr>
+        <w:ind w:left="1080" w:hanging="360"/>
+      </w:pPr>
+      <w:rPr>
+        <w:rFonts w:ascii="Courier New" w:hAnsi="Courier New" w:cs="Courier New" w:hint="default"/>
+      </w:rPr>
+    </w:lvl>
+    <w:lvl w:ilvl="2" w:tplc="04190005" w:tentative="1">
+      <w:start w:val="1"/>
+      <w:numFmt w:val="bullet"/>
+      <w:lvlText w:val=""/>
+      <w:lvlJc w:val="left"/>
+      <w:pPr>
+        <w:ind w:left="1800" w:hanging="360"/>
+      </w:pPr>
+      <w:rPr>
+        <w:rFonts w:ascii="Wingdings" w:hAnsi="Wingdings" w:hint="default"/>
+      </w:rPr>
+    </w:lvl>
+    <w:lvl w:ilvl="3" w:tplc="04190001" w:tentative="1">
+      <w:start w:val="1"/>
+      <w:numFmt w:val="bullet"/>
+      <w:lvlText w:val=""/>
+      <w:lvlJc w:val="left"/>
+      <w:pPr>
+        <w:ind w:left="2520" w:hanging="360"/>
+      </w:pPr>
+      <w:rPr>
+        <w:rFonts w:ascii="Symbol" w:hAnsi="Symbol" w:hint="default"/>
+      </w:rPr>
+    </w:lvl>
+    <w:lvl w:ilvl="4" w:tplc="04190003" w:tentative="1">
+      <w:start w:val="1"/>
+      <w:numFmt w:val="bullet"/>
+      <w:lvlText w:val="o"/>
+      <w:lvlJc w:val="left"/>
+      <w:pPr>
+        <w:ind w:left="3240" w:hanging="360"/>
+      </w:pPr>
+      <w:rPr>
+        <w:rFonts w:ascii="Courier New" w:hAnsi="Courier New" w:cs="Courier New" w:hint="default"/>
+      </w:rPr>
+    </w:lvl>
+    <w:lvl w:ilvl="5" w:tplc="04190005" w:tentative="1">
+      <w:start w:val="1"/>
+      <w:numFmt w:val="bullet"/>
+      <w:lvlText w:val=""/>
+      <w:lvlJc w:val="left"/>
+      <w:pPr>
+        <w:ind w:left="3960" w:hanging="360"/>
+      </w:pPr>
+      <w:rPr>
+        <w:rFonts w:ascii="Wingdings" w:hAnsi="Wingdings" w:hint="default"/>
+      </w:rPr>
+    </w:lvl>
+    <w:lvl w:ilvl="6" w:tplc="04190001" w:tentative="1">
+      <w:start w:val="1"/>
+      <w:numFmt w:val="bullet"/>
+      <w:lvlText w:val=""/>
+      <w:lvlJc w:val="left"/>
+      <w:pPr>
+        <w:ind w:left="4680" w:hanging="360"/>
+      </w:pPr>
+      <w:rPr>
+        <w:rFonts w:ascii="Symbol" w:hAnsi="Symbol" w:hint="default"/>
+      </w:rPr>
+    </w:lvl>
+    <w:lvl w:ilvl="7" w:tplc="04190003" w:tentative="1">
+      <w:start w:val="1"/>
+      <w:numFmt w:val="bullet"/>
+      <w:lvlText w:val="o"/>
+      <w:lvlJc w:val="left"/>
+      <w:pPr>
+        <w:ind w:left="5400" w:hanging="360"/>
+      </w:pPr>
+      <w:rPr>
+        <w:rFonts w:ascii="Courier New" w:hAnsi="Courier New" w:cs="Courier New" w:hint="default"/>
+      </w:rPr>
+    </w:lvl>
+    <w:lvl w:ilvl="8" w:tplc="04190005" w:tentative="1">
+      <w:start w:val="1"/>
+      <w:numFmt w:val="bullet"/>
+      <w:lvlText w:val=""/>
+      <w:lvlJc w:val="left"/>
+      <w:pPr>
+        <w:ind w:left="6120" w:hanging="360"/>
+      </w:pPr>
+      <w:rPr>
+        <w:rFonts w:ascii="Wingdings" w:hAnsi="Wingdings" w:hint="default"/>
+      </w:rPr>
+    </w:lvl>
+  </w:abstractNum>
+  <w:abstractNum w:abstractNumId="4" w15:restartNumberingAfterBreak="0">
     <w:nsid w:val="58214A67"/>
     <w:multiLevelType w:val="multilevel"/>
     <w:tmpl w:val="7C80ABE0"/>
@@ -1984,7 +2267,7 @@
       <w:lvlJc w:val="left"/>
     </w:lvl>
   </w:abstractNum>
-  <w:abstractNum w:abstractNumId="4" w15:restartNumberingAfterBreak="0">
+  <w:abstractNum w:abstractNumId="5" w15:restartNumberingAfterBreak="0">
     <w:nsid w:val="72D11188"/>
     <w:multiLevelType w:val="hybridMultilevel"/>
     <w:tmpl w:val="85103EA2"/>
@@ -2098,7 +2381,7 @@
     </w:lvl>
   </w:abstractNum>
   <w:num w:numId="1">
-    <w:abstractNumId w:val="3"/>
+    <w:abstractNumId w:val="4"/>
   </w:num>
   <w:num w:numId="2">
     <w:abstractNumId w:val="2"/>
@@ -2119,13 +2402,16 @@
     <w:abstractNumId w:val="2"/>
   </w:num>
   <w:num w:numId="8">
-    <w:abstractNumId w:val="4"/>
+    <w:abstractNumId w:val="5"/>
   </w:num>
   <w:num w:numId="9">
     <w:abstractNumId w:val="1"/>
   </w:num>
   <w:num w:numId="10">
     <w:abstractNumId w:val="0"/>
+  </w:num>
+  <w:num w:numId="11">
+    <w:abstractNumId w:val="3"/>
   </w:num>
 </w:numbering>
 </file>
@@ -2914,6 +3200,15 @@
       </w:tblBorders>
     </w:tblPr>
   </w:style>
+  <w:style w:type="paragraph" w:styleId="a8">
+    <w:name w:val="List Paragraph"/>
+    <w:basedOn w:val="a"/>
+    <w:rsid w:val="001835D9"/>
+    <w:pPr>
+      <w:ind w:left="720"/>
+      <w:contextualSpacing/>
+    </w:pPr>
+  </w:style>
 </w:styles>
 </file>
 

</xml_diff>